<commit_message>
update + création course des chevaux
</commit_message>
<xml_diff>
--- a/Merise/Exercice 3 Les courses de chevaux/Exercice 3 Les courses de chevaux.docx
+++ b/Merise/Exercice 3 Les courses de chevaux/Exercice 3 Les courses de chevaux.docx
@@ -866,8 +866,6 @@
             <w:r>
               <w:t>, unique</w:t>
             </w:r>
-            <w:bookmarkStart w:id="0" w:name="_GoBack"/>
-            <w:bookmarkEnd w:id="0"/>
           </w:p>
         </w:tc>
       </w:tr>
@@ -945,6 +943,124 @@
       </w:tr>
     </w:tbl>
     <w:p/>
+    <w:p>
+      <w:proofErr w:type="spellStart"/>
+      <w:proofErr w:type="gramStart"/>
+      <w:r>
+        <w:t>horse_id</w:t>
+      </w:r>
+      <w:proofErr w:type="spellEnd"/>
+      <w:proofErr w:type="gramEnd"/>
+      <w:r>
+        <w:sym w:font="Wingdings" w:char="F0E0"/>
+      </w:r>
+      <w:proofErr w:type="spellStart"/>
+      <w:r>
+        <w:t>horse_name</w:t>
+      </w:r>
+      <w:proofErr w:type="spellEnd"/>
+      <w:r>
+        <w:t>,</w:t>
+      </w:r>
+    </w:p>
+    <w:p>
+      <w:pPr>
+        <w:rPr>
+          <w:lang w:val="en-US"/>
+        </w:rPr>
+      </w:pPr>
+      <w:proofErr w:type="spellStart"/>
+      <w:r>
+        <w:rPr>
+          <w:lang w:val="en-US"/>
+        </w:rPr>
+        <w:lastRenderedPageBreak/>
+        <w:t>bet_id</w:t>
+      </w:r>
+      <w:proofErr w:type="spellEnd"/>
+      <w:r>
+        <w:sym w:font="Wingdings" w:char="F0E0"/>
+      </w:r>
+      <w:proofErr w:type="spellStart"/>
+      <w:r>
+        <w:rPr>
+          <w:lang w:val="en-US"/>
+        </w:rPr>
+        <w:t>bet_type</w:t>
+      </w:r>
+      <w:proofErr w:type="spellEnd"/>
+      <w:r>
+        <w:rPr>
+          <w:lang w:val="en-US"/>
+        </w:rPr>
+        <w:t xml:space="preserve">, </w:t>
+      </w:r>
+      <w:proofErr w:type="spellStart"/>
+      <w:r>
+        <w:rPr>
+          <w:lang w:val="en-US"/>
+        </w:rPr>
+        <w:t>bet_win</w:t>
+      </w:r>
+      <w:proofErr w:type="spellEnd"/>
+      <w:r>
+        <w:rPr>
+          <w:lang w:val="en-US"/>
+        </w:rPr>
+        <w:t xml:space="preserve">, </w:t>
+      </w:r>
+      <w:proofErr w:type="spellStart"/>
+      <w:r>
+        <w:rPr>
+          <w:lang w:val="en-US"/>
+        </w:rPr>
+        <w:t>bet_lost</w:t>
+      </w:r>
+      <w:proofErr w:type="spellEnd"/>
+      <w:r>
+        <w:rPr>
+          <w:lang w:val="en-US"/>
+        </w:rPr>
+        <w:t>,</w:t>
+      </w:r>
+    </w:p>
+    <w:p>
+      <w:pPr>
+        <w:rPr>
+          <w:lang w:val="en-US"/>
+        </w:rPr>
+      </w:pPr>
+      <w:proofErr w:type="spellStart"/>
+      <w:r>
+        <w:rPr>
+          <w:lang w:val="en-US"/>
+        </w:rPr>
+        <w:t>event_id</w:t>
+      </w:r>
+      <w:proofErr w:type="spellEnd"/>
+      <w:r>
+        <w:rPr>
+          <w:lang w:val="en-US"/>
+        </w:rPr>
+        <w:sym w:font="Wingdings" w:char="F0E0"/>
+      </w:r>
+      <w:proofErr w:type="spellStart"/>
+      <w:r>
+        <w:rPr>
+          <w:lang w:val="en-US"/>
+        </w:rPr>
+        <w:t>event_name</w:t>
+      </w:r>
+      <w:proofErr w:type="spellEnd"/>
+      <w:r>
+        <w:rPr>
+          <w:lang w:val="en-US"/>
+        </w:rPr>
+        <w:t>, event_date,</w:t>
+      </w:r>
+      <w:bookmarkStart w:id="0" w:name="_GoBack"/>
+      <w:bookmarkEnd w:id="0"/>
+    </w:p>
     <w:sectPr>
       <w:pgSz w:w="11906" w:h="16838"/>
       <w:pgMar w:top="1417" w:right="1417" w:bottom="1417" w:left="1417" w:header="708" w:footer="708" w:gutter="0"/>

</xml_diff>